<commit_message>
Backup before modify further for asymm mul
</commit_message>
<xml_diff>
--- a/m3_report.docx
+++ b/m3_report.docx
@@ -21066,15 +21066,79 @@
               <w:rPr>
                 <w:i/>
                 <w:iCs/>
+                <w:color w:val="0000FF"/>
               </w:rPr>
             </w:pPr>
             <w:r>
               <w:rPr>
                 <w:i/>
                 <w:iCs/>
-              </w:rPr>
-              <w:t>&lt;answer here&gt;</w:t>
-            </w:r>
+                <w:color w:val="0000FF"/>
+              </w:rPr>
+              <w:t>Not really, since this implementation currently cannot run the full benchmark (10k) due to the enormous memory requirements.</w:t>
+            </w:r>
+          </w:p>
+          <w:p>
+            <w:pPr>
+              <w:pStyle w:val="ListParagraph"/>
+              <w:ind w:left="1440"/>
+              <w:rPr>
+                <w:i/>
+                <w:iCs/>
+                <w:color w:val="0000FF"/>
+              </w:rPr>
+            </w:pPr>
+          </w:p>
+          <w:p>
+            <w:pPr>
+              <w:pStyle w:val="ListParagraph"/>
+              <w:ind w:left="1440"/>
+              <w:rPr>
+                <w:i/>
+                <w:iCs/>
+                <w:color w:val="0000FF"/>
+              </w:rPr>
+            </w:pPr>
+            <w:r>
+              <w:rPr>
+                <w:i/>
+                <w:iCs/>
+                <w:color w:val="0000FF"/>
+              </w:rPr>
+              <w:t>Per Campus Wire discussion, we will continue the discussion in next optimization, where we can run the entire dataset.</w:t>
+            </w:r>
+          </w:p>
+          <w:p>
+            <w:pPr>
+              <w:pStyle w:val="ListParagraph"/>
+              <w:ind w:left="1440"/>
+              <w:rPr>
+                <w:i/>
+                <w:iCs/>
+                <w:color w:val="0000FF"/>
+              </w:rPr>
+            </w:pPr>
+          </w:p>
+          <w:p>
+            <w:pPr>
+              <w:pStyle w:val="ListParagraph"/>
+              <w:ind w:left="1440"/>
+              <w:rPr>
+                <w:i/>
+                <w:iCs/>
+                <w:color w:val="0000FF"/>
+              </w:rPr>
+            </w:pPr>
+          </w:p>
+          <w:p>
+            <w:pPr>
+              <w:pStyle w:val="ListParagraph"/>
+              <w:ind w:left="1440"/>
+              <w:rPr>
+                <w:i/>
+                <w:iCs/>
+              </w:rPr>
+            </w:pPr>
           </w:p>
         </w:tc>
       </w:tr>
@@ -21217,6 +21281,44 @@
                 <w:color w:val="0000FF"/>
               </w:rPr>
             </w:pPr>
+            <w:r>
+              <w:rPr>
+                <w:i/>
+                <w:iCs/>
+                <w:color w:val="0000FF"/>
+              </w:rPr>
+              <w:t>From previous optimization, it is clear that without kernel fusion, the unrolled column matrix is too large to hold in the device memory.</w:t>
+            </w:r>
+          </w:p>
+          <w:p>
+            <w:pPr>
+              <w:pStyle w:val="ListParagraph"/>
+              <w:ind w:left="1440"/>
+              <w:rPr>
+                <w:i/>
+                <w:iCs/>
+                <w:color w:val="0000FF"/>
+              </w:rPr>
+            </w:pPr>
+          </w:p>
+          <w:p>
+            <w:pPr>
+              <w:pStyle w:val="ListParagraph"/>
+              <w:ind w:left="1440"/>
+              <w:rPr>
+                <w:i/>
+                <w:iCs/>
+                <w:color w:val="0000FF"/>
+              </w:rPr>
+            </w:pPr>
+            <w:r>
+              <w:rPr>
+                <w:i/>
+                <w:iCs/>
+                <w:color w:val="0000FF"/>
+              </w:rPr>
+              <w:t>TODO</w:t>
+            </w:r>
           </w:p>
           <w:p>
             <w:pPr>
@@ -21663,7 +21765,11 @@
               <w:t>Nsight-Compute</w:t>
             </w:r>
             <w:r>
-              <w:t xml:space="preserve"> to justify your answer, directly comparing to your baseline (or the previous optimization this one is built off of).</w:t>
+              <w:t xml:space="preserve"> to justify your </w:t>
+            </w:r>
+            <w:r>
+              <w:lastRenderedPageBreak/>
+              <w:t>answer, directly comparing to your baseline (or the previous optimization this one is built off of).</w:t>
             </w:r>
           </w:p>
         </w:tc>
@@ -21676,6 +21782,628 @@
           <w:tcPr>
             <w:tcW w:w="9350" w:type="dxa"/>
           </w:tcPr>
+          <w:p>
+            <w:pPr>
+              <w:pStyle w:val="ListParagraph"/>
+              <w:ind w:left="1440"/>
+              <w:rPr>
+                <w:i/>
+                <w:iCs/>
+                <w:color w:val="0000FF"/>
+              </w:rPr>
+            </w:pPr>
+            <w:r>
+              <w:rPr>
+                <w:i/>
+                <w:iCs/>
+                <w:color w:val="0000FF"/>
+              </w:rPr>
+              <w:lastRenderedPageBreak/>
+              <w:t xml:space="preserve">Not quite. </w:t>
+            </w:r>
+          </w:p>
+          <w:p>
+            <w:pPr>
+              <w:pStyle w:val="ListParagraph"/>
+              <w:ind w:left="1440"/>
+              <w:rPr>
+                <w:i/>
+                <w:iCs/>
+              </w:rPr>
+            </w:pPr>
+          </w:p>
+          <w:p>
+            <w:pPr>
+              <w:pStyle w:val="ListParagraph"/>
+              <w:ind w:left="1440"/>
+              <w:rPr>
+                <w:i/>
+                <w:iCs/>
+                <w:color w:val="0000FF"/>
+              </w:rPr>
+            </w:pPr>
+            <w:r>
+              <w:rPr>
+                <w:i/>
+                <w:iCs/>
+                <w:color w:val="0000FF"/>
+              </w:rPr>
+              <w:t>We compare this implementation with the restrict-unroll optimization, using the same block size (8, 8, 4) as before.</w:t>
+            </w:r>
+          </w:p>
+          <w:tbl>
+            <w:tblPr>
+              <w:tblStyle w:val="TableGrid"/>
+              <w:tblW w:w="0" w:type="auto"/>
+              <w:tblInd w:w="1440" w:type="dxa"/>
+              <w:tblBorders>
+                <w:top w:val="single" w:sz="4" w:space="0" w:color="0000FF"/>
+                <w:left w:val="single" w:sz="4" w:space="0" w:color="0000FF"/>
+                <w:bottom w:val="single" w:sz="4" w:space="0" w:color="0000FF"/>
+                <w:right w:val="single" w:sz="4" w:space="0" w:color="0000FF"/>
+                <w:insideH w:val="single" w:sz="4" w:space="0" w:color="0000FF"/>
+                <w:insideV w:val="single" w:sz="4" w:space="0" w:color="0000FF"/>
+              </w:tblBorders>
+              <w:tblLook w:val="04A0" w:firstRow="1" w:lastRow="0" w:firstColumn="1" w:lastColumn="0" w:noHBand="0" w:noVBand="1"/>
+            </w:tblPr>
+            <w:tblGrid>
+              <w:gridCol w:w="720"/>
+              <w:gridCol w:w="1440"/>
+              <w:gridCol w:w="1440"/>
+              <w:gridCol w:w="1440"/>
+              <w:gridCol w:w="1440"/>
+            </w:tblGrid>
+            <w:tr>
+              <w:trPr>
+                <w:trHeight w:val="20"/>
+              </w:trPr>
+              <w:tc>
+                <w:tcPr>
+                  <w:tcW w:w="720" w:type="dxa"/>
+                </w:tcPr>
+                <w:p>
+                  <w:pPr>
+                    <w:pStyle w:val="ListParagraph"/>
+                    <w:ind w:left="0"/>
+                    <w:jc w:val="center"/>
+                    <w:rPr>
+                      <w:i/>
+                      <w:iCs/>
+                      <w:color w:val="0000FF"/>
+                    </w:rPr>
+                  </w:pPr>
+                </w:p>
+              </w:tc>
+              <w:tc>
+                <w:tcPr>
+                  <w:tcW w:w="1440" w:type="dxa"/>
+                </w:tcPr>
+                <w:p>
+                  <w:pPr>
+                    <w:pStyle w:val="ListParagraph"/>
+                    <w:ind w:left="0"/>
+                    <w:jc w:val="center"/>
+                    <w:rPr>
+                      <w:b/>
+                      <w:bCs/>
+                      <w:i/>
+                      <w:iCs/>
+                      <w:color w:val="0000FF"/>
+                    </w:rPr>
+                  </w:pPr>
+                  <w:r>
+                    <w:rPr>
+                      <w:b/>
+                      <w:bCs/>
+                      <w:i/>
+                      <w:iCs/>
+                      <w:color w:val="0000FF"/>
+                    </w:rPr>
+                    <w:t>SM [%]</w:t>
+                  </w:r>
+                </w:p>
+              </w:tc>
+              <w:tc>
+                <w:tcPr>
+                  <w:tcW w:w="1440" w:type="dxa"/>
+                </w:tcPr>
+                <w:p>
+                  <w:pPr>
+                    <w:pStyle w:val="ListParagraph"/>
+                    <w:ind w:left="0"/>
+                    <w:jc w:val="center"/>
+                    <w:rPr>
+                      <w:b/>
+                      <w:bCs/>
+                      <w:i/>
+                      <w:iCs/>
+                      <w:color w:val="0000FF"/>
+                    </w:rPr>
+                  </w:pPr>
+                  <w:r>
+                    <w:rPr>
+                      <w:b/>
+                      <w:bCs/>
+                      <w:i/>
+                      <w:iCs/>
+                      <w:color w:val="0000FF"/>
+                    </w:rPr>
+                    <w:t>Memory [%]</w:t>
+                  </w:r>
+                </w:p>
+              </w:tc>
+              <w:tc>
+                <w:tcPr>
+                  <w:tcW w:w="1440" w:type="dxa"/>
+                </w:tcPr>
+                <w:p>
+                  <w:pPr>
+                    <w:pStyle w:val="ListParagraph"/>
+                    <w:ind w:left="0"/>
+                    <w:jc w:val="center"/>
+                    <w:rPr>
+                      <w:b/>
+                      <w:bCs/>
+                      <w:i/>
+                      <w:iCs/>
+                      <w:color w:val="0000FF"/>
+                    </w:rPr>
+                  </w:pPr>
+                  <w:r>
+                    <w:rPr>
+                      <w:b/>
+                      <w:bCs/>
+                      <w:i/>
+                      <w:iCs/>
+                      <w:color w:val="0000FF"/>
+                    </w:rPr>
+                    <w:t>L1 Cache [%]</w:t>
+                  </w:r>
+                </w:p>
+              </w:tc>
+              <w:tc>
+                <w:tcPr>
+                  <w:tcW w:w="1440" w:type="dxa"/>
+                </w:tcPr>
+                <w:p>
+                  <w:pPr>
+                    <w:pStyle w:val="ListParagraph"/>
+                    <w:ind w:left="0"/>
+                    <w:jc w:val="center"/>
+                    <w:rPr>
+                      <w:b/>
+                      <w:bCs/>
+                      <w:i/>
+                      <w:iCs/>
+                      <w:color w:val="0000FF"/>
+                    </w:rPr>
+                  </w:pPr>
+                  <w:r>
+                    <w:rPr>
+                      <w:b/>
+                      <w:bCs/>
+                      <w:i/>
+                      <w:iCs/>
+                      <w:color w:val="0000FF"/>
+                    </w:rPr>
+                    <w:t>Duration [%]</w:t>
+                  </w:r>
+                </w:p>
+              </w:tc>
+            </w:tr>
+            <w:tr>
+              <w:trPr>
+                <w:trHeight w:val="20"/>
+              </w:trPr>
+              <w:tc>
+                <w:tcPr>
+                  <w:tcW w:w="720" w:type="dxa"/>
+                  <w:vAlign w:val="center"/>
+                </w:tcPr>
+                <w:p>
+                  <w:pPr>
+                    <w:pStyle w:val="ListParagraph"/>
+                    <w:ind w:left="0"/>
+                    <w:jc w:val="center"/>
+                    <w:rPr>
+                      <w:i/>
+                      <w:iCs/>
+                      <w:color w:val="0000FF"/>
+                    </w:rPr>
+                  </w:pPr>
+                  <w:r>
+                    <w:rPr>
+                      <w:i/>
+                      <w:iCs/>
+                      <w:color w:val="0000FF"/>
+                    </w:rPr>
+                    <w:t>Op 1</w:t>
+                  </w:r>
+                </w:p>
+              </w:tc>
+              <w:tc>
+                <w:tcPr>
+                  <w:tcW w:w="1440" w:type="dxa"/>
+                  <w:vAlign w:val="center"/>
+                </w:tcPr>
+                <w:p>
+                  <w:pPr>
+                    <w:pStyle w:val="ListParagraph"/>
+                    <w:ind w:left="0"/>
+                    <w:jc w:val="center"/>
+                    <w:rPr>
+                      <w:i/>
+                      <w:iCs/>
+                      <w:color w:val="0000FF"/>
+                      <w:sz w:val="20"/>
+                      <w:szCs w:val="20"/>
+                    </w:rPr>
+                  </w:pPr>
+                  <w:r>
+                    <w:rPr>
+                      <w:i/>
+                      <w:iCs/>
+                      <w:color w:val="0000FF"/>
+                    </w:rPr>
+                    <w:t>+18.54%</w:t>
+                  </w:r>
+                </w:p>
+              </w:tc>
+              <w:tc>
+                <w:tcPr>
+                  <w:tcW w:w="1440" w:type="dxa"/>
+                  <w:vAlign w:val="center"/>
+                </w:tcPr>
+                <w:p>
+                  <w:pPr>
+                    <w:pStyle w:val="ListParagraph"/>
+                    <w:ind w:left="0"/>
+                    <w:jc w:val="center"/>
+                    <w:rPr>
+                      <w:i/>
+                      <w:iCs/>
+                      <w:color w:val="0000FF"/>
+                      <w:sz w:val="20"/>
+                      <w:szCs w:val="20"/>
+                    </w:rPr>
+                  </w:pPr>
+                  <w:r>
+                    <w:rPr>
+                      <w:i/>
+                      <w:iCs/>
+                      <w:color w:val="0000FF"/>
+                    </w:rPr>
+                    <w:t>-65.76%</w:t>
+                  </w:r>
+                </w:p>
+              </w:tc>
+              <w:tc>
+                <w:tcPr>
+                  <w:tcW w:w="1440" w:type="dxa"/>
+                  <w:vAlign w:val="center"/>
+                </w:tcPr>
+                <w:p>
+                  <w:pPr>
+                    <w:pStyle w:val="ListParagraph"/>
+                    <w:ind w:left="0"/>
+                    <w:jc w:val="center"/>
+                    <w:rPr>
+                      <w:i/>
+                      <w:iCs/>
+                      <w:color w:val="0000FF"/>
+                      <w:sz w:val="20"/>
+                      <w:szCs w:val="20"/>
+                    </w:rPr>
+                  </w:pPr>
+                  <w:r>
+                    <w:rPr>
+                      <w:i/>
+                      <w:iCs/>
+                      <w:color w:val="0000FF"/>
+                    </w:rPr>
+                    <w:t>-65.86%</w:t>
+                  </w:r>
+                </w:p>
+              </w:tc>
+              <w:tc>
+                <w:tcPr>
+                  <w:tcW w:w="1440" w:type="dxa"/>
+                  <w:vAlign w:val="center"/>
+                </w:tcPr>
+                <w:p>
+                  <w:pPr>
+                    <w:pStyle w:val="ListParagraph"/>
+                    <w:ind w:left="0"/>
+                    <w:jc w:val="center"/>
+                    <w:rPr>
+                      <w:i/>
+                      <w:iCs/>
+                      <w:color w:val="0000FF"/>
+                      <w:sz w:val="20"/>
+                      <w:szCs w:val="20"/>
+                    </w:rPr>
+                  </w:pPr>
+                  <w:r>
+                    <w:rPr>
+                      <w:i/>
+                      <w:iCs/>
+                      <w:color w:val="0000FF"/>
+                    </w:rPr>
+                    <w:t>+505.93%</w:t>
+                  </w:r>
+                </w:p>
+              </w:tc>
+            </w:tr>
+            <w:tr>
+              <w:trPr>
+                <w:trHeight w:val="20"/>
+              </w:trPr>
+              <w:tc>
+                <w:tcPr>
+                  <w:tcW w:w="720" w:type="dxa"/>
+                  <w:vAlign w:val="center"/>
+                </w:tcPr>
+                <w:p>
+                  <w:pPr>
+                    <w:pStyle w:val="ListParagraph"/>
+                    <w:ind w:left="0"/>
+                    <w:jc w:val="center"/>
+                    <w:rPr>
+                      <w:i/>
+                      <w:iCs/>
+                      <w:color w:val="0000FF"/>
+                    </w:rPr>
+                  </w:pPr>
+                  <w:r>
+                    <w:rPr>
+                      <w:i/>
+                      <w:iCs/>
+                      <w:color w:val="0000FF"/>
+                    </w:rPr>
+                    <w:t>Op 2</w:t>
+                  </w:r>
+                </w:p>
+              </w:tc>
+              <w:tc>
+                <w:tcPr>
+                  <w:tcW w:w="1440" w:type="dxa"/>
+                  <w:vAlign w:val="center"/>
+                </w:tcPr>
+                <w:p>
+                  <w:pPr>
+                    <w:pStyle w:val="ListParagraph"/>
+                    <w:ind w:left="0"/>
+                    <w:jc w:val="center"/>
+                    <w:rPr>
+                      <w:i/>
+                      <w:iCs/>
+                      <w:color w:val="0000FF"/>
+                    </w:rPr>
+                  </w:pPr>
+                  <w:r>
+                    <w:rPr>
+                      <w:i/>
+                      <w:iCs/>
+                      <w:color w:val="0000FF"/>
+                    </w:rPr>
+                    <w:t>+16.14%</w:t>
+                  </w:r>
+                </w:p>
+              </w:tc>
+              <w:tc>
+                <w:tcPr>
+                  <w:tcW w:w="1440" w:type="dxa"/>
+                  <w:vAlign w:val="center"/>
+                </w:tcPr>
+                <w:p>
+                  <w:pPr>
+                    <w:pStyle w:val="ListParagraph"/>
+                    <w:ind w:left="0"/>
+                    <w:jc w:val="center"/>
+                    <w:rPr>
+                      <w:i/>
+                      <w:iCs/>
+                      <w:color w:val="0000FF"/>
+                    </w:rPr>
+                  </w:pPr>
+                  <w:r>
+                    <w:rPr>
+                      <w:i/>
+                      <w:iCs/>
+                      <w:color w:val="0000FF"/>
+                    </w:rPr>
+                    <w:t>-86.27%</w:t>
+                  </w:r>
+                </w:p>
+              </w:tc>
+              <w:tc>
+                <w:tcPr>
+                  <w:tcW w:w="1440" w:type="dxa"/>
+                  <w:vAlign w:val="center"/>
+                </w:tcPr>
+                <w:p>
+                  <w:pPr>
+                    <w:pStyle w:val="ListParagraph"/>
+                    <w:ind w:left="0"/>
+                    <w:jc w:val="center"/>
+                    <w:rPr>
+                      <w:i/>
+                      <w:iCs/>
+                      <w:color w:val="0000FF"/>
+                    </w:rPr>
+                  </w:pPr>
+                  <w:r>
+                    <w:rPr>
+                      <w:i/>
+                      <w:iCs/>
+                      <w:color w:val="0000FF"/>
+                    </w:rPr>
+                    <w:t>-86.59%</w:t>
+                  </w:r>
+                </w:p>
+              </w:tc>
+              <w:tc>
+                <w:tcPr>
+                  <w:tcW w:w="1440" w:type="dxa"/>
+                  <w:vAlign w:val="center"/>
+                </w:tcPr>
+                <w:p>
+                  <w:pPr>
+                    <w:pStyle w:val="ListParagraph"/>
+                    <w:ind w:left="0"/>
+                    <w:jc w:val="center"/>
+                    <w:rPr>
+                      <w:i/>
+                      <w:iCs/>
+                      <w:color w:val="0000FF"/>
+                    </w:rPr>
+                  </w:pPr>
+                  <w:r>
+                    <w:rPr>
+                      <w:i/>
+                      <w:iCs/>
+                      <w:color w:val="0000FF"/>
+                    </w:rPr>
+                    <w:t>+406.34%</w:t>
+                  </w:r>
+                </w:p>
+              </w:tc>
+            </w:tr>
+          </w:tbl>
+          <w:p>
+            <w:pPr>
+              <w:pStyle w:val="ListParagraph"/>
+              <w:ind w:left="1440"/>
+              <w:rPr>
+                <w:i/>
+                <w:iCs/>
+                <w:color w:val="0000FF"/>
+              </w:rPr>
+            </w:pPr>
+            <w:r>
+              <w:rPr>
+                <w:i/>
+                <w:iCs/>
+                <w:color w:val="0000FF"/>
+              </w:rPr>
+              <w:t xml:space="preserve">While computation-wise, GEMM indeed increases the utilization, nsight shows that all pipelines are under-utilized. </w:t>
+            </w:r>
+            <w:r>
+              <w:rPr>
+                <w:i/>
+                <w:iCs/>
+                <w:color w:val="0000FF"/>
+              </w:rPr>
+              <w:t xml:space="preserve">This is not hard to imagine, consider the original grid dimension is based on output </w:t>
+            </w:r>
+            <w:r>
+              <w:rPr>
+                <w:i/>
+                <w:iCs/>
+                <w:color w:val="0000FF"/>
+              </w:rPr>
+              <w:t>(</w:t>
+            </w:r>
+            <w:r>
+              <w:rPr>
+                <w:i/>
+                <w:iCs/>
+                <w:color w:val="0000FF"/>
+              </w:rPr>
+              <w:t>height</w:t>
+            </w:r>
+            <w:r>
+              <w:rPr>
+                <w:i/>
+                <w:iCs/>
+                <w:color w:val="0000FF"/>
+              </w:rPr>
+              <w:t xml:space="preserve">, </w:t>
+            </w:r>
+            <w:r>
+              <w:rPr>
+                <w:i/>
+                <w:iCs/>
+                <w:color w:val="0000FF"/>
+              </w:rPr>
+              <w:t>width</w:t>
+            </w:r>
+            <w:r>
+              <w:rPr>
+                <w:i/>
+                <w:iCs/>
+                <w:color w:val="0000FF"/>
+              </w:rPr>
+              <w:t>)</w:t>
+            </w:r>
+            <w:r>
+              <w:rPr>
+                <w:i/>
+                <w:iCs/>
+                <w:color w:val="0000FF"/>
+              </w:rPr>
+              <w:t xml:space="preserve">, current optimization grid size is based on </w:t>
+            </w:r>
+            <w:r>
+              <w:rPr>
+                <w:i/>
+                <w:iCs/>
+                <w:color w:val="0000FF"/>
+              </w:rPr>
+              <w:t>(height*width, output channels).</w:t>
+            </w:r>
+          </w:p>
+          <w:p>
+            <w:pPr>
+              <w:pStyle w:val="ListParagraph"/>
+              <w:ind w:left="1440"/>
+              <w:rPr>
+                <w:i/>
+                <w:iCs/>
+                <w:color w:val="0000FF"/>
+              </w:rPr>
+            </w:pPr>
+          </w:p>
+          <w:p>
+            <w:pPr>
+              <w:pStyle w:val="ListParagraph"/>
+              <w:ind w:left="1440"/>
+              <w:rPr>
+                <w:i/>
+                <w:iCs/>
+                <w:color w:val="0000FF"/>
+              </w:rPr>
+            </w:pPr>
+            <w:r>
+              <w:rPr>
+                <w:i/>
+                <w:iCs/>
+                <w:color w:val="0000FF"/>
+              </w:rPr>
+              <w:t>We can try to tweak the block size for this optimization, we first bump the first dimension (16, 4, 4).</w:t>
+            </w:r>
+          </w:p>
+          <w:p>
+            <w:pPr>
+              <w:pStyle w:val="ListParagraph"/>
+              <w:ind w:left="1440"/>
+              <w:rPr>
+                <w:i/>
+                <w:iCs/>
+                <w:color w:val="0000FF"/>
+              </w:rPr>
+            </w:pPr>
+          </w:p>
+          <w:p>
+            <w:pPr>
+              <w:pStyle w:val="ListParagraph"/>
+              <w:ind w:left="1440"/>
+              <w:rPr>
+                <w:i/>
+                <w:iCs/>
+              </w:rPr>
+            </w:pPr>
+          </w:p>
           <w:p>
             <w:pPr>
               <w:pStyle w:val="ListParagraph"/>
@@ -21839,7 +22567,6 @@
               </w:numPr>
             </w:pPr>
             <w:r>
-              <w:lastRenderedPageBreak/>
               <w:t>How does the optimization work? Did you think the optimization would increase performance of the forward convolution? Why? Does the optimization synergize with any of your previous optimizations?</w:t>
             </w:r>
           </w:p>
@@ -22362,6 +23089,7 @@
               </w:numPr>
             </w:pPr>
             <w:r>
+              <w:lastRenderedPageBreak/>
               <w:t>What references did you use when implementing this technique?</w:t>
             </w:r>
           </w:p>
@@ -22729,7 +23457,6 @@
                 <w:i/>
                 <w:iCs/>
               </w:rPr>
-              <w:lastRenderedPageBreak/>
               <w:t>&lt;answer here&gt;</w:t>
             </w:r>
           </w:p>
@@ -23840,6 +24567,7 @@
               </w:numPr>
             </w:pPr>
             <w:r>
+              <w:lastRenderedPageBreak/>
               <w:t xml:space="preserve">Was implementing this optimization successful in improving performance? Why or why not? Include profiling results from </w:t>
             </w:r>
             <w:r>
@@ -25095,7 +25823,7 @@
   <w:style w:type="paragraph" w:default="1" w:styleId="Normal">
     <w:name w:val="Normal"/>
     <w:qFormat/>
-    <w:rsid w:val="00A859E8"/>
+    <w:rsid w:val="00585BD5"/>
   </w:style>
   <w:style w:type="character" w:default="1" w:styleId="DefaultParagraphFont">
     <w:name w:val="Default Paragraph Font"/>

</xml_diff>